<commit_message>
Changed the dynamic components resolve mechanism
</commit_message>
<xml_diff>
--- a/How to add a new Clinical Note Category.docx
+++ b/How to add a new Clinical Note Category.docx
@@ -32,7 +32,13 @@
       </w:r>
       <w:proofErr w:type="spellStart"/>
       <w:r>
-        <w:t>ClinicalNoetCategories</w:t>
+        <w:t>ClinicalNot</w:t>
+      </w:r>
+      <w:r>
+        <w:t>e</w:t>
+      </w:r>
+      <w:r>
+        <w:t>Categories</w:t>
       </w:r>
       <w:proofErr w:type="spellEnd"/>
       <w:r>
@@ -99,13 +105,7 @@
       </w:r>
       <w:proofErr w:type="spellEnd"/>
       <w:r>
-        <w:t xml:space="preserve"> file. The components will be located in the path “</w:t>
-      </w:r>
-      <w:r>
-        <w:t>clinical-notes/clinical-notes-types/</w:t>
-      </w:r>
-      <w:r>
-        <w:t>”. The folder distribution for the component will be the illustrated in snippet 3. There is a component named “template” intended to facilitate the creation of new notes categories. A new category could be created by copying this “template” one, renaming it and simply adding the new required fields.</w:t>
+        <w:t xml:space="preserve"> file. The components will be located in the path “clinical-notes/clinical-notes-types/”. The folder distribution for the component will be the illustrated in snippet 3. There is a component named “template” intended to facilitate the creation of new notes categories. A new category could be created by copying this “template” one, renaming it and simply adding the new required fields.</w:t>
       </w:r>
     </w:p>
     <w:p>
@@ -126,7 +126,10 @@
         <w:jc w:val="both"/>
       </w:pPr>
       <w:r>
-        <w:t>Step 3:</w:t>
+        <w:t>Step 3</w:t>
+      </w:r>
+      <w:r>
+        <w:t>:</w:t>
       </w:r>
     </w:p>
     <w:p>
@@ -134,16 +137,96 @@
         <w:jc w:val="both"/>
       </w:pPr>
       <w:r>
+        <w:t>Please note the very last line on the Edit and Details components. This line</w:t>
+      </w:r>
+      <w:r>
+        <w:t xml:space="preserve"> (the “</w:t>
+      </w:r>
+      <w:bookmarkStart w:id="0" w:name="_GoBack"/>
+      <w:bookmarkEnd w:id="0"/>
+      <w:proofErr w:type="spellStart"/>
+      <w:r>
+        <w:t>registerDynamicClinicNoteType</w:t>
+      </w:r>
+      <w:proofErr w:type="spellEnd"/>
+      <w:r>
+        <w:t xml:space="preserve">” </w:t>
+      </w:r>
+      <w:proofErr w:type="spellStart"/>
+      <w:r>
+        <w:t>fucntion</w:t>
+      </w:r>
+      <w:proofErr w:type="spellEnd"/>
+      <w:r>
+        <w:t>)</w:t>
+      </w:r>
+      <w:r>
+        <w:t xml:space="preserve"> registers the modules to be able to be resolved at run time. The type and name must be updated too. The “name” convention is as follow “Note” + “[</w:t>
+      </w:r>
+      <w:proofErr w:type="spellStart"/>
+      <w:r>
+        <w:t>ComponentName</w:t>
+      </w:r>
+      <w:proofErr w:type="spellEnd"/>
+      <w:r>
+        <w:t>]” + “[Details || Edit]” + “Component”, i.e. “</w:t>
+      </w:r>
+      <w:proofErr w:type="spellStart"/>
+      <w:r>
+        <w:t>NoteTemplateDetailsComponent</w:t>
+      </w:r>
+      <w:proofErr w:type="spellEnd"/>
+      <w:r>
+        <w:t>”, “</w:t>
+      </w:r>
+      <w:proofErr w:type="spellStart"/>
+      <w:r>
+        <w:t>NoteTestEditComponent</w:t>
+      </w:r>
+      <w:proofErr w:type="spellEnd"/>
+      <w:r>
+        <w:t>”, etc</w:t>
+      </w:r>
+      <w:proofErr w:type="gramStart"/>
+      <w:r>
+        <w:t xml:space="preserve">. </w:t>
+      </w:r>
+      <w:proofErr w:type="gramEnd"/>
+      <w:r>
+        <w:t>The convention is also case sensitive. Please see snippet 5</w:t>
+      </w:r>
+      <w:r>
+        <w:t>.</w:t>
+      </w:r>
+    </w:p>
+    <w:p>
+      <w:pPr>
+        <w:jc w:val="both"/>
+      </w:pPr>
+    </w:p>
+    <w:p>
+      <w:pPr>
+        <w:jc w:val="both"/>
+      </w:pPr>
+      <w:r>
+        <w:t>Step 4</w:t>
+      </w:r>
+      <w:r>
+        <w:t>:</w:t>
+      </w:r>
+    </w:p>
+    <w:p>
+      <w:pPr>
+        <w:jc w:val="both"/>
+      </w:pPr>
+      <w:r>
         <w:t xml:space="preserve">After copying the template component and renaming it accordingly </w:t>
       </w:r>
       <w:r>
         <w:t>with</w:t>
       </w:r>
       <w:r>
-        <w:t xml:space="preserve"> the </w:t>
-      </w:r>
-      <w:r>
-        <w:t>“</w:t>
+        <w:t xml:space="preserve"> the “</w:t>
       </w:r>
       <w:proofErr w:type="spellStart"/>
       <w:r>
@@ -151,10 +234,7 @@
       </w:r>
       <w:proofErr w:type="spellEnd"/>
       <w:r>
-        <w:t>”</w:t>
-      </w:r>
-      <w:r>
-        <w:t xml:space="preserve"> field assigned</w:t>
+        <w:t>” field assigned</w:t>
       </w:r>
       <w:r>
         <w:t xml:space="preserve"> for the new category</w:t>
@@ -175,166 +255,77 @@
         <w:t xml:space="preserve"> new components</w:t>
       </w:r>
       <w:r>
-        <w:t xml:space="preserve">) to the “clinical-notes” module. </w:t>
+        <w:t>) t</w:t>
+      </w:r>
+      <w:r>
+        <w:t>o the “clinical-notes” module. Please see s</w:t>
+      </w:r>
+      <w:r>
+        <w:t xml:space="preserve">nippets </w:t>
+      </w:r>
+      <w:r>
+        <w:t>6</w:t>
+      </w:r>
+      <w:r>
+        <w:t xml:space="preserve"> and </w:t>
+      </w:r>
+      <w:r>
+        <w:t>7</w:t>
+      </w:r>
+      <w:r>
+        <w:t>.</w:t>
+      </w:r>
+    </w:p>
+    <w:p>
+      <w:pPr>
+        <w:jc w:val="both"/>
+      </w:pPr>
+    </w:p>
+    <w:p>
+      <w:pPr>
+        <w:jc w:val="both"/>
+      </w:pPr>
+    </w:p>
+    <w:p>
+      <w:pPr>
+        <w:jc w:val="both"/>
+      </w:pPr>
+    </w:p>
+    <w:p>
+      <w:r>
+        <w:lastRenderedPageBreak/>
+        <w:t xml:space="preserve">Step </w:t>
+      </w:r>
+      <w:r>
+        <w:t>5</w:t>
+      </w:r>
+      <w:r>
+        <w:t>:</w:t>
+      </w:r>
+    </w:p>
+    <w:p>
+      <w:r>
+        <w:t xml:space="preserve">Edit the typescript and html code for both the new edit and details modules according to the new Category’s requirements. The html files for both modules within the “template” </w:t>
       </w:r>
       <w:proofErr w:type="gramStart"/>
       <w:r>
-        <w:t xml:space="preserve">Snippets </w:t>
-      </w:r>
-      <w:r>
-        <w:t>5</w:t>
-      </w:r>
-      <w:r>
-        <w:t xml:space="preserve"> and </w:t>
-      </w:r>
-      <w:r>
-        <w:t>6</w:t>
-      </w:r>
-      <w:r>
-        <w:t>.</w:t>
+        <w:t>folder,</w:t>
       </w:r>
       <w:proofErr w:type="gramEnd"/>
-    </w:p>
-    <w:p>
-      <w:pPr>
-        <w:jc w:val="both"/>
-      </w:pPr>
-    </w:p>
-    <w:p>
-      <w:pPr>
-        <w:jc w:val="both"/>
-      </w:pPr>
-      <w:r>
-        <w:t>Step 4:</w:t>
-      </w:r>
-    </w:p>
-    <w:p>
-      <w:pPr>
-        <w:jc w:val="both"/>
-      </w:pPr>
-      <w:r>
-        <w:t xml:space="preserve">Add </w:t>
-      </w:r>
-      <w:r>
-        <w:t xml:space="preserve">the new components references (for both edit and details new components) to </w:t>
-      </w:r>
-      <w:r>
-        <w:t xml:space="preserve">the </w:t>
-      </w:r>
-      <w:proofErr w:type="spellStart"/>
-      <w:r>
-        <w:t>ClinicalNotesComponent</w:t>
-      </w:r>
-      <w:proofErr w:type="spellEnd"/>
-      <w:r>
-        <w:t xml:space="preserve"> within the </w:t>
-      </w:r>
-      <w:r>
-        <w:t>“clinical-notes-</w:t>
-      </w:r>
-      <w:proofErr w:type="spellStart"/>
-      <w:r>
-        <w:t>index.component.ts</w:t>
-      </w:r>
-      <w:proofErr w:type="spellEnd"/>
-      <w:r>
-        <w:t>”</w:t>
-      </w:r>
-      <w:r>
-        <w:t xml:space="preserve"> file. See snippet 7.</w:t>
-      </w:r>
-    </w:p>
-    <w:p>
-      <w:pPr>
-        <w:jc w:val="both"/>
-      </w:pPr>
-    </w:p>
-    <w:p>
-      <w:pPr>
-        <w:jc w:val="both"/>
-      </w:pPr>
-      <w:r>
-        <w:t>Step 5:</w:t>
-      </w:r>
-    </w:p>
-    <w:p>
-      <w:pPr>
-        <w:jc w:val="both"/>
-      </w:pPr>
-      <w:r>
-        <w:t xml:space="preserve">Modify the </w:t>
-      </w:r>
-      <w:proofErr w:type="spellStart"/>
-      <w:r>
-        <w:t>resolveComponentType</w:t>
-      </w:r>
-      <w:proofErr w:type="spellEnd"/>
-      <w:r>
-        <w:t xml:space="preserve"> function in the </w:t>
-      </w:r>
-      <w:proofErr w:type="spellStart"/>
-      <w:r>
-        <w:t>ClinicalNotesComponent</w:t>
-      </w:r>
-      <w:proofErr w:type="spellEnd"/>
-      <w:r>
-        <w:t xml:space="preserve"> class by adding an entry to the “Switch” clause related to the new category. Please note the switch clause uses the lower case value of the “</w:t>
-      </w:r>
-      <w:proofErr w:type="spellStart"/>
-      <w:r>
-        <w:t>ComponentName</w:t>
-      </w:r>
-      <w:proofErr w:type="spellEnd"/>
-      <w:r>
-        <w:t>” field from the DB. Please see snippet 8.</w:t>
-      </w:r>
-    </w:p>
-    <w:p>
-      <w:pPr>
-        <w:jc w:val="both"/>
-      </w:pPr>
-      <w:r>
-        <w:rPr>
-          <w:u w:val="single"/>
-        </w:rPr>
-        <w:lastRenderedPageBreak/>
-        <w:t>Note</w:t>
-      </w:r>
-      <w:r>
-        <w:t>: This step might eventually not be needed, but for the moment, I have found no better way to dynamically resolve the components type.</w:t>
-      </w:r>
-    </w:p>
-    <w:p>
-      <w:pPr>
-        <w:jc w:val="both"/>
-      </w:pPr>
-    </w:p>
-    <w:p>
-      <w:r>
-        <w:t>Step 6:</w:t>
-      </w:r>
-    </w:p>
-    <w:p>
-      <w:r>
-        <w:t xml:space="preserve">Edit the typescript and html code for both the new edit and details modules according to the new Category’s requirements. The html files for both modules within the “template” </w:t>
+      <w:r>
+        <w:t xml:space="preserve"> have marks indicating were in the markup this new code is recommended to be added. Also, the typescript code already contains most of the functions and variables needed to make the components functional. However, both the typescript and html code can be 100% edited id needed, at the </w:t>
       </w:r>
       <w:proofErr w:type="gramStart"/>
       <w:r>
-        <w:t>folder,</w:t>
+        <w:t>developers</w:t>
       </w:r>
       <w:proofErr w:type="gramEnd"/>
       <w:r>
-        <w:t xml:space="preserve"> have marks indicating were in the markup this new code is recommended to be added. Also, the typescript code already contains most of the functions and variables needed to make the components functional. However, both the typescript and html code can be 100% edited id needed, at the </w:t>
-      </w:r>
-      <w:proofErr w:type="gramStart"/>
-      <w:r>
-        <w:t>developers</w:t>
-      </w:r>
-      <w:proofErr w:type="gramEnd"/>
-      <w:r>
         <w:t xml:space="preserve"> discretion.</w:t>
       </w:r>
     </w:p>
+    <w:p/>
+    <w:p/>
     <w:p/>
     <w:p/>
     <w:p/>
@@ -369,8 +360,6 @@
         <w:lastRenderedPageBreak/>
         <w:t>Snippets</w:t>
       </w:r>
-      <w:bookmarkStart w:id="0" w:name="_GoBack"/>
-      <w:bookmarkEnd w:id="0"/>
     </w:p>
     <w:p>
       <w:pPr>
@@ -682,24 +671,15 @@
           <w:szCs w:val="20"/>
         </w:rPr>
       </w:pPr>
-    </w:p>
-    <w:p>
-      <w:pPr>
-        <w:spacing w:after="120" w:line="240" w:lineRule="auto"/>
-        <w:rPr>
-          <w:sz w:val="20"/>
-          <w:szCs w:val="20"/>
-        </w:rPr>
-      </w:pPr>
       <w:r>
         <w:rPr>
           <w:noProof/>
         </w:rPr>
         <w:drawing>
-          <wp:inline distT="0" distB="0" distL="0" distR="0" wp14:anchorId="6CD679E8" wp14:editId="22437EB7">
-            <wp:extent cx="1990725" cy="1285875"/>
-            <wp:effectExtent l="0" t="0" r="9525" b="9525"/>
-            <wp:docPr id="4" name="Picture 4"/>
+          <wp:inline distT="0" distB="0" distL="0" distR="0" wp14:anchorId="5F034CDA" wp14:editId="789AECDA">
+            <wp:extent cx="5943600" cy="2159635"/>
+            <wp:effectExtent l="0" t="0" r="0" b="0"/>
+            <wp:docPr id="9" name="Picture 9"/>
             <wp:cNvGraphicFramePr>
               <a:graphicFrameLocks xmlns:a="http://schemas.openxmlformats.org/drawingml/2006/main" noChangeAspect="1"/>
             </wp:cNvGraphicFramePr>
@@ -719,7 +699,7 @@
                   <pic:spPr>
                     <a:xfrm>
                       <a:off x="0" y="0"/>
-                      <a:ext cx="1990725" cy="1285875"/>
+                      <a:ext cx="5943600" cy="2159635"/>
                     </a:xfrm>
                     <a:prstGeom prst="rect">
                       <a:avLst/>
@@ -745,7 +725,14 @@
           <w:sz w:val="20"/>
           <w:szCs w:val="20"/>
         </w:rPr>
-        <w:t>Snippet 5</w:t>
+        <w:t xml:space="preserve">Snippet </w:t>
+      </w:r>
+      <w:r>
+        <w:rPr>
+          <w:sz w:val="20"/>
+          <w:szCs w:val="20"/>
+        </w:rPr>
+        <w:t>5</w:t>
       </w:r>
     </w:p>
     <w:p>
@@ -770,10 +757,10 @@
           <w:noProof/>
         </w:rPr>
         <w:drawing>
-          <wp:inline distT="0" distB="0" distL="0" distR="0" wp14:anchorId="7F6A4A66" wp14:editId="6CDAC52E">
-            <wp:extent cx="5943600" cy="3350895"/>
-            <wp:effectExtent l="0" t="0" r="0" b="1905"/>
-            <wp:docPr id="5" name="Picture 5"/>
+          <wp:inline distT="0" distB="0" distL="0" distR="0" wp14:anchorId="6CD679E8" wp14:editId="22437EB7">
+            <wp:extent cx="1990725" cy="1285875"/>
+            <wp:effectExtent l="0" t="0" r="9525" b="9525"/>
+            <wp:docPr id="4" name="Picture 4"/>
             <wp:cNvGraphicFramePr>
               <a:graphicFrameLocks xmlns:a="http://schemas.openxmlformats.org/drawingml/2006/main" noChangeAspect="1"/>
             </wp:cNvGraphicFramePr>
@@ -793,7 +780,7 @@
                   <pic:spPr>
                     <a:xfrm>
                       <a:off x="0" y="0"/>
-                      <a:ext cx="5943600" cy="3350895"/>
+                      <a:ext cx="1990725" cy="1285875"/>
                     </a:xfrm>
                     <a:prstGeom prst="rect">
                       <a:avLst/>
@@ -819,7 +806,14 @@
           <w:sz w:val="20"/>
           <w:szCs w:val="20"/>
         </w:rPr>
-        <w:t>Snippet 6</w:t>
+        <w:t xml:space="preserve">Snippet </w:t>
+      </w:r>
+      <w:r>
+        <w:rPr>
+          <w:sz w:val="20"/>
+          <w:szCs w:val="20"/>
+        </w:rPr>
+        <w:t>6</w:t>
       </w:r>
     </w:p>
     <w:p>
@@ -845,10 +839,10 @@
         </w:rPr>
         <w:lastRenderedPageBreak/>
         <w:drawing>
-          <wp:inline distT="0" distB="0" distL="0" distR="0" wp14:anchorId="7608DF2B" wp14:editId="6C4F4ED5">
-            <wp:extent cx="5943600" cy="1342390"/>
-            <wp:effectExtent l="0" t="0" r="0" b="0"/>
-            <wp:docPr id="7" name="Picture 7"/>
+          <wp:inline distT="0" distB="0" distL="0" distR="0" wp14:anchorId="7F6A4A66" wp14:editId="6CDAC52E">
+            <wp:extent cx="5943600" cy="3350895"/>
+            <wp:effectExtent l="0" t="0" r="0" b="1905"/>
+            <wp:docPr id="5" name="Picture 5"/>
             <wp:cNvGraphicFramePr>
               <a:graphicFrameLocks xmlns:a="http://schemas.openxmlformats.org/drawingml/2006/main" noChangeAspect="1"/>
             </wp:cNvGraphicFramePr>
@@ -868,7 +862,7 @@
                   <pic:spPr>
                     <a:xfrm>
                       <a:off x="0" y="0"/>
-                      <a:ext cx="5943600" cy="1342390"/>
+                      <a:ext cx="5943600" cy="3350895"/>
                     </a:xfrm>
                     <a:prstGeom prst="rect">
                       <a:avLst/>
@@ -894,82 +888,33 @@
           <w:sz w:val="20"/>
           <w:szCs w:val="20"/>
         </w:rPr>
-        <w:t>Snippet 7</w:t>
-      </w:r>
-    </w:p>
-    <w:p>
-      <w:pPr>
-        <w:spacing w:after="120" w:line="240" w:lineRule="auto"/>
-        <w:rPr>
-          <w:sz w:val="20"/>
-          <w:szCs w:val="20"/>
-        </w:rPr>
-      </w:pPr>
-    </w:p>
-    <w:p>
-      <w:pPr>
-        <w:spacing w:after="120" w:line="240" w:lineRule="auto"/>
-        <w:rPr>
-          <w:sz w:val="20"/>
-          <w:szCs w:val="20"/>
-        </w:rPr>
-      </w:pPr>
-      <w:r>
-        <w:rPr>
-          <w:noProof/>
-        </w:rPr>
-        <w:drawing>
-          <wp:inline distT="0" distB="0" distL="0" distR="0" wp14:anchorId="25D0F768" wp14:editId="68C27C96">
-            <wp:extent cx="5762625" cy="1685925"/>
-            <wp:effectExtent l="0" t="0" r="9525" b="9525"/>
-            <wp:docPr id="8" name="Picture 8"/>
-            <wp:cNvGraphicFramePr>
-              <a:graphicFrameLocks xmlns:a="http://schemas.openxmlformats.org/drawingml/2006/main" noChangeAspect="1"/>
-            </wp:cNvGraphicFramePr>
-            <a:graphic xmlns:a="http://schemas.openxmlformats.org/drawingml/2006/main">
-              <a:graphicData uri="http://schemas.openxmlformats.org/drawingml/2006/picture">
-                <pic:pic xmlns:pic="http://schemas.openxmlformats.org/drawingml/2006/picture">
-                  <pic:nvPicPr>
-                    <pic:cNvPr id="0" name=""/>
-                    <pic:cNvPicPr/>
-                  </pic:nvPicPr>
-                  <pic:blipFill>
-                    <a:blip r:embed="rId12"/>
-                    <a:stretch>
-                      <a:fillRect/>
-                    </a:stretch>
-                  </pic:blipFill>
-                  <pic:spPr>
-                    <a:xfrm>
-                      <a:off x="0" y="0"/>
-                      <a:ext cx="5762625" cy="1685925"/>
-                    </a:xfrm>
-                    <a:prstGeom prst="rect">
-                      <a:avLst/>
-                    </a:prstGeom>
-                  </pic:spPr>
-                </pic:pic>
-              </a:graphicData>
-            </a:graphic>
-          </wp:inline>
-        </w:drawing>
-      </w:r>
-    </w:p>
-    <w:p>
-      <w:pPr>
-        <w:spacing w:after="120" w:line="240" w:lineRule="auto"/>
-        <w:rPr>
-          <w:sz w:val="20"/>
-          <w:szCs w:val="20"/>
-        </w:rPr>
-      </w:pPr>
-      <w:r>
-        <w:rPr>
-          <w:sz w:val="20"/>
-          <w:szCs w:val="20"/>
-        </w:rPr>
-        <w:t>Snippet 8</w:t>
-      </w:r>
+        <w:t xml:space="preserve">Snippet </w:t>
+      </w:r>
+      <w:r>
+        <w:rPr>
+          <w:sz w:val="20"/>
+          <w:szCs w:val="20"/>
+        </w:rPr>
+        <w:t>7</w:t>
+      </w:r>
+    </w:p>
+    <w:p>
+      <w:pPr>
+        <w:spacing w:after="120" w:line="240" w:lineRule="auto"/>
+        <w:rPr>
+          <w:sz w:val="20"/>
+          <w:szCs w:val="20"/>
+        </w:rPr>
+      </w:pPr>
+    </w:p>
+    <w:p>
+      <w:pPr>
+        <w:spacing w:after="120" w:line="240" w:lineRule="auto"/>
+        <w:rPr>
+          <w:sz w:val="20"/>
+          <w:szCs w:val="20"/>
+        </w:rPr>
+      </w:pPr>
     </w:p>
     <w:p>
       <w:pPr>

</xml_diff>